<commit_message>
Appended lecture 2 with log normal distribution
</commit_message>
<xml_diff>
--- a/Lecture 2.docx
+++ b/Lecture 2.docx
@@ -131,8 +131,6 @@
       </w:r>
       <w:r>
         <w:tab/>
-      </w:r>
-      <w:r>
         <w:t xml:space="preserve"> </w:t>
       </w:r>
       <w:r>
@@ -233,192 +231,215 @@
     </w:p>
     <w:p>
       <w:r>
-        <w:t xml:space="preserve">Mid is mean that is </w:t>
-      </w:r>
-      <w:r>
+        <w:t>Mid is mean that is (</w:t>
+      </w:r>
+      <w:r>
+        <w:rPr>
+          <w:rFonts w:cstheme="minorHAnsi"/>
+        </w:rPr>
+        <w:t>µ).</w:t>
+      </w:r>
+    </w:p>
+    <w:p/>
+    <w:p>
+      <w:r>
+        <w:t>Within one standard deviation 68% of values exist.  (</w:t>
+      </w:r>
+      <w:r>
+        <w:rPr>
+          <w:rFonts w:cstheme="minorHAnsi"/>
+        </w:rPr>
+        <w:t>µ-</w:t>
+      </w:r>
+      <w:proofErr w:type="spellStart"/>
+      <w:r>
+        <w:rPr>
+          <w:rFonts w:cstheme="minorHAnsi"/>
+        </w:rPr>
+        <w:t>sd</w:t>
+      </w:r>
+      <w:proofErr w:type="spellEnd"/>
+      <w:r>
+        <w:rPr>
+          <w:rFonts w:cstheme="minorHAnsi"/>
+        </w:rPr>
+        <w:t xml:space="preserve"> ≤ x ≤ µ+</w:t>
+      </w:r>
+      <w:proofErr w:type="spellStart"/>
+      <w:r>
+        <w:rPr>
+          <w:rFonts w:cstheme="minorHAnsi"/>
+        </w:rPr>
+        <w:t>sd</w:t>
+      </w:r>
+      <w:proofErr w:type="spellEnd"/>
+      <w:r>
+        <w:rPr>
+          <w:rFonts w:cstheme="minorHAnsi"/>
+        </w:rPr>
+        <w:t>)</w:t>
+      </w:r>
+    </w:p>
+    <w:p>
+      <w:r>
+        <w:t>Within two standard deviation 95% of values exist.</w:t>
+      </w:r>
+      <w:r>
+        <w:tab/>
         <w:t>(</w:t>
       </w:r>
       <w:r>
         <w:rPr>
           <w:rFonts w:cstheme="minorHAnsi"/>
         </w:rPr>
-        <w:t>µ</w:t>
+        <w:t>µ-2sd ≤ x ≤ µ+2sd)</w:t>
+      </w:r>
+    </w:p>
+    <w:p>
+      <w:r>
+        <w:t>Within third standard deviation 99.7% of values exist.</w:t>
+      </w:r>
+      <w:r>
+        <w:tab/>
+        <w:t>(</w:t>
       </w:r>
       <w:r>
         <w:rPr>
           <w:rFonts w:cstheme="minorHAnsi"/>
         </w:rPr>
-        <w:t>).</w:t>
+        <w:t>µ-3sd ≤ x ≤ µ+3sd)</w:t>
       </w:r>
     </w:p>
     <w:p/>
     <w:p>
-      <w:r>
-        <w:t>Within one standard deviation 68% of values exist.  (</w:t>
-      </w:r>
-      <w:r>
-        <w:rPr>
-          <w:rFonts w:cstheme="minorHAnsi"/>
-        </w:rPr>
-        <w:t>µ-</w:t>
-      </w:r>
-      <w:proofErr w:type="spellStart"/>
-      <w:r>
-        <w:rPr>
-          <w:rFonts w:cstheme="minorHAnsi"/>
-        </w:rPr>
-        <w:t>sd</w:t>
-      </w:r>
-      <w:proofErr w:type="spellEnd"/>
-      <w:r>
-        <w:rPr>
-          <w:rFonts w:cstheme="minorHAnsi"/>
-        </w:rPr>
-        <w:t xml:space="preserve"> ≤ x </w:t>
-      </w:r>
-      <w:r>
-        <w:rPr>
-          <w:rFonts w:cstheme="minorHAnsi"/>
-        </w:rPr>
-        <w:t>≤</w:t>
-      </w:r>
-      <w:r>
-        <w:rPr>
-          <w:rFonts w:cstheme="minorHAnsi"/>
+      <w:pPr>
+        <w:rPr>
+          <w:b/>
+          <w:bCs/>
+          <w:sz w:val="32"/>
+          <w:szCs w:val="32"/>
+        </w:rPr>
+      </w:pPr>
+      <w:r>
+        <w:rPr>
+          <w:b/>
+          <w:bCs/>
+          <w:sz w:val="32"/>
+          <w:szCs w:val="32"/>
+        </w:rPr>
+        <w:lastRenderedPageBreak/>
+        <w:t xml:space="preserve">Topics </w:t>
+      </w:r>
+      <w:proofErr w:type="gramStart"/>
+      <w:r>
+        <w:rPr>
+          <w:b/>
+          <w:bCs/>
+          <w:sz w:val="32"/>
+          <w:szCs w:val="32"/>
+        </w:rPr>
+        <w:t>discussed :</w:t>
+      </w:r>
+      <w:proofErr w:type="gramEnd"/>
+      <w:r>
+        <w:rPr>
+          <w:b/>
+          <w:bCs/>
+          <w:sz w:val="32"/>
+          <w:szCs w:val="32"/>
         </w:rPr>
         <w:t xml:space="preserve"> </w:t>
       </w:r>
       <w:r>
         <w:rPr>
-          <w:rFonts w:cstheme="minorHAnsi"/>
-        </w:rPr>
-        <w:t>µ</w:t>
-      </w:r>
-      <w:r>
-        <w:rPr>
-          <w:rFonts w:cstheme="minorHAnsi"/>
-        </w:rPr>
-        <w:t>+</w:t>
-      </w:r>
-      <w:proofErr w:type="spellStart"/>
-      <w:r>
-        <w:rPr>
-          <w:rFonts w:cstheme="minorHAnsi"/>
-        </w:rPr>
-        <w:t>sd</w:t>
-      </w:r>
-      <w:proofErr w:type="spellEnd"/>
-      <w:r>
-        <w:rPr>
-          <w:rFonts w:cstheme="minorHAnsi"/>
-        </w:rPr>
-        <w:t>)</w:t>
-      </w:r>
-    </w:p>
-    <w:p>
-      <w:r>
-        <w:t xml:space="preserve">Within </w:t>
-      </w:r>
-      <w:r>
-        <w:t xml:space="preserve">two </w:t>
-      </w:r>
-      <w:r>
-        <w:t xml:space="preserve">standard deviation </w:t>
-      </w:r>
-      <w:r>
-        <w:t>95</w:t>
-      </w:r>
-      <w:r>
-        <w:t>% of values exist.</w:t>
-      </w:r>
-      <w:r>
-        <w:tab/>
-      </w:r>
-      <w:r>
-        <w:t>(</w:t>
-      </w:r>
-      <w:r>
-        <w:rPr>
-          <w:rFonts w:cstheme="minorHAnsi"/>
-        </w:rPr>
-        <w:t>µ-</w:t>
-      </w:r>
-      <w:r>
-        <w:rPr>
-          <w:rFonts w:cstheme="minorHAnsi"/>
-        </w:rPr>
-        <w:t>2</w:t>
-      </w:r>
-      <w:r>
-        <w:rPr>
-          <w:rFonts w:cstheme="minorHAnsi"/>
-        </w:rPr>
-        <w:t>sd ≤ x ≤ µ+</w:t>
-      </w:r>
-      <w:r>
-        <w:rPr>
-          <w:rFonts w:cstheme="minorHAnsi"/>
-        </w:rPr>
-        <w:t>2</w:t>
-      </w:r>
-      <w:r>
-        <w:rPr>
-          <w:rFonts w:cstheme="minorHAnsi"/>
-        </w:rPr>
-        <w:t>sd)</w:t>
-      </w:r>
-    </w:p>
-    <w:p>
-      <w:r>
-        <w:t xml:space="preserve">Within </w:t>
-      </w:r>
-      <w:r>
-        <w:t>third</w:t>
-      </w:r>
-      <w:r>
-        <w:t xml:space="preserve"> standard deviation </w:t>
-      </w:r>
-      <w:r>
-        <w:t>99.7</w:t>
-      </w:r>
-      <w:r>
-        <w:t>% of values exist.</w:t>
-      </w:r>
-      <w:r>
-        <w:tab/>
-      </w:r>
-      <w:r>
-        <w:t>(</w:t>
-      </w:r>
-      <w:r>
-        <w:rPr>
-          <w:rFonts w:cstheme="minorHAnsi"/>
-        </w:rPr>
-        <w:t>µ-</w:t>
-      </w:r>
-      <w:r>
-        <w:rPr>
-          <w:rFonts w:cstheme="minorHAnsi"/>
-        </w:rPr>
-        <w:t>3</w:t>
-      </w:r>
-      <w:r>
-        <w:rPr>
-          <w:rFonts w:cstheme="minorHAnsi"/>
-        </w:rPr>
-        <w:t>sd ≤ x ≤ µ+</w:t>
-      </w:r>
-      <w:r>
-        <w:rPr>
-          <w:rFonts w:cstheme="minorHAnsi"/>
-        </w:rPr>
-        <w:t>3</w:t>
-      </w:r>
-      <w:r>
-        <w:rPr>
-          <w:rFonts w:cstheme="minorHAnsi"/>
-        </w:rPr>
-        <w:t>sd)</w:t>
+          <w:b/>
+          <w:bCs/>
+          <w:sz w:val="32"/>
+          <w:szCs w:val="32"/>
+        </w:rPr>
+        <w:t>Log Normal</w:t>
+      </w:r>
+      <w:r>
+        <w:rPr>
+          <w:b/>
+          <w:bCs/>
+          <w:sz w:val="32"/>
+          <w:szCs w:val="32"/>
+        </w:rPr>
+        <w:t xml:space="preserve"> Distribution</w:t>
+      </w:r>
+    </w:p>
+    <w:p/>
+    <w:p>
+      <w:r>
+        <w:rPr>
+          <w:noProof/>
+        </w:rPr>
+        <w:drawing>
+          <wp:inline distT="0" distB="0" distL="0" distR="0" wp14:anchorId="5DC800B8" wp14:editId="150D7785">
+            <wp:extent cx="5731510" cy="4431665"/>
+            <wp:effectExtent l="0" t="0" r="2540" b="6985"/>
+            <wp:docPr id="2" name="Picture 2"/>
+            <wp:cNvGraphicFramePr>
+              <a:graphicFrameLocks xmlns:a="http://schemas.openxmlformats.org/drawingml/2006/main" noChangeAspect="1"/>
+            </wp:cNvGraphicFramePr>
+            <a:graphic xmlns:a="http://schemas.openxmlformats.org/drawingml/2006/main">
+              <a:graphicData uri="http://schemas.openxmlformats.org/drawingml/2006/picture">
+                <pic:pic xmlns:pic="http://schemas.openxmlformats.org/drawingml/2006/picture">
+                  <pic:nvPicPr>
+                    <pic:cNvPr id="1" name=""/>
+                    <pic:cNvPicPr/>
+                  </pic:nvPicPr>
+                  <pic:blipFill>
+                    <a:blip r:embed="rId6"/>
+                    <a:stretch>
+                      <a:fillRect/>
+                    </a:stretch>
+                  </pic:blipFill>
+                  <pic:spPr>
+                    <a:xfrm>
+                      <a:off x="0" y="0"/>
+                      <a:ext cx="5731510" cy="4431665"/>
+                    </a:xfrm>
+                    <a:prstGeom prst="rect">
+                      <a:avLst/>
+                    </a:prstGeom>
+                  </pic:spPr>
+                </pic:pic>
+              </a:graphicData>
+            </a:graphic>
+          </wp:inline>
+        </w:drawing>
+      </w:r>
+    </w:p>
+    <w:p>
+      <w:r>
+        <w:t>Log normal distribution is normal distribution of ln(x) where x are all the random variables.</w:t>
+      </w:r>
+    </w:p>
+    <w:p>
+      <w:r>
+        <w:t>In normal distribution we take x</w:t>
+      </w:r>
+      <w:r>
+        <w:t>,</w:t>
+      </w:r>
+      <w:r>
+        <w:t xml:space="preserve"> </w:t>
+      </w:r>
+      <w:r>
+        <w:t>on the other hand for</w:t>
+      </w:r>
+      <w:r>
+        <w:t xml:space="preserve"> log normal we take ln(x) </w:t>
+      </w:r>
+    </w:p>
+    <w:p>
+      <w:r>
+        <w:t>Log Normal distribution is right skewed</w:t>
+      </w:r>
+      <w:r>
+        <w:t>.</w:t>
       </w:r>
     </w:p>
     <w:p/>

</xml_diff>